<commit_message>
Other commands and Branching related commands are practiced
</commit_message>
<xml_diff>
--- a/git_learning/Documents/Git-Commands Docs.docx
+++ b/git_learning/Documents/Git-Commands Docs.docx
@@ -162,12 +162,12 @@
           <wp:inline distB="114300" distT="114300" distL="114300" distR="114300">
             <wp:extent cx="4262438" cy="1605245"/>
             <wp:effectExtent b="0" l="0" r="0" t="0"/>
-            <wp:docPr id="5" name="image7.png"/>
+            <wp:docPr id="6" name="image5.png"/>
             <a:graphic>
               <a:graphicData uri="http://schemas.openxmlformats.org/drawingml/2006/picture">
                 <pic:pic>
                   <pic:nvPicPr>
-                    <pic:cNvPr id="0" name="image7.png"/>
+                    <pic:cNvPr id="0" name="image5.png"/>
                     <pic:cNvPicPr preferRelativeResize="0"/>
                   </pic:nvPicPr>
                   <pic:blipFill>
@@ -341,12 +341,12 @@
           <wp:inline distB="114300" distT="114300" distL="114300" distR="114300">
             <wp:extent cx="5943600" cy="1092200"/>
             <wp:effectExtent b="0" l="0" r="0" t="0"/>
-            <wp:docPr id="15" name="image6.png"/>
+            <wp:docPr id="23" name="image21.png"/>
             <a:graphic>
               <a:graphicData uri="http://schemas.openxmlformats.org/drawingml/2006/picture">
                 <pic:pic>
                   <pic:nvPicPr>
-                    <pic:cNvPr id="0" name="image6.png"/>
+                    <pic:cNvPr id="0" name="image21.png"/>
                     <pic:cNvPicPr preferRelativeResize="0"/>
                   </pic:nvPicPr>
                   <pic:blipFill>
@@ -550,12 +550,12 @@
           <wp:inline distB="114300" distT="114300" distL="114300" distR="114300">
             <wp:extent cx="5157788" cy="2091218"/>
             <wp:effectExtent b="0" l="0" r="0" t="0"/>
-            <wp:docPr id="24" name="image22.png"/>
+            <wp:docPr id="34" name="image33.png"/>
             <a:graphic>
               <a:graphicData uri="http://schemas.openxmlformats.org/drawingml/2006/picture">
                 <pic:pic>
                   <pic:nvPicPr>
-                    <pic:cNvPr id="0" name="image22.png"/>
+                    <pic:cNvPr id="0" name="image33.png"/>
                     <pic:cNvPicPr preferRelativeResize="0"/>
                   </pic:nvPicPr>
                   <pic:blipFill>
@@ -619,12 +619,12 @@
           <wp:inline distB="114300" distT="114300" distL="114300" distR="114300">
             <wp:extent cx="5943600" cy="1460500"/>
             <wp:effectExtent b="0" l="0" r="0" t="0"/>
-            <wp:docPr id="10" name="image8.png"/>
+            <wp:docPr id="14" name="image16.png"/>
             <a:graphic>
               <a:graphicData uri="http://schemas.openxmlformats.org/drawingml/2006/picture">
                 <pic:pic>
                   <pic:nvPicPr>
-                    <pic:cNvPr id="0" name="image8.png"/>
+                    <pic:cNvPr id="0" name="image16.png"/>
                     <pic:cNvPicPr preferRelativeResize="0"/>
                   </pic:nvPicPr>
                   <pic:blipFill>
@@ -820,12 +820,12 @@
           <wp:inline distB="114300" distT="114300" distL="114300" distR="114300">
             <wp:extent cx="5943600" cy="431800"/>
             <wp:effectExtent b="0" l="0" r="0" t="0"/>
-            <wp:docPr id="18" name="image18.png"/>
+            <wp:docPr id="27" name="image30.png"/>
             <a:graphic>
               <a:graphicData uri="http://schemas.openxmlformats.org/drawingml/2006/picture">
                 <pic:pic>
                   <pic:nvPicPr>
-                    <pic:cNvPr id="0" name="image18.png"/>
+                    <pic:cNvPr id="0" name="image30.png"/>
                     <pic:cNvPicPr preferRelativeResize="0"/>
                   </pic:nvPicPr>
                   <pic:blipFill>
@@ -866,12 +866,12 @@
           <wp:inline distB="114300" distT="114300" distL="114300" distR="114300">
             <wp:extent cx="5943600" cy="1765300"/>
             <wp:effectExtent b="0" l="0" r="0" t="0"/>
-            <wp:docPr id="1" name="image12.png"/>
+            <wp:docPr id="1" name="image17.png"/>
             <a:graphic>
               <a:graphicData uri="http://schemas.openxmlformats.org/drawingml/2006/picture">
                 <pic:pic>
                   <pic:nvPicPr>
-                    <pic:cNvPr id="0" name="image12.png"/>
+                    <pic:cNvPr id="0" name="image17.png"/>
                     <pic:cNvPicPr preferRelativeResize="0"/>
                   </pic:nvPicPr>
                   <pic:blipFill>
@@ -933,12 +933,12 @@
           <wp:inline distB="114300" distT="114300" distL="114300" distR="114300">
             <wp:extent cx="5943600" cy="1790700"/>
             <wp:effectExtent b="0" l="0" r="0" t="0"/>
-            <wp:docPr id="3" name="image10.png"/>
+            <wp:docPr id="4" name="image36.png"/>
             <a:graphic>
               <a:graphicData uri="http://schemas.openxmlformats.org/drawingml/2006/picture">
                 <pic:pic>
                   <pic:nvPicPr>
-                    <pic:cNvPr id="0" name="image10.png"/>
+                    <pic:cNvPr id="0" name="image36.png"/>
                     <pic:cNvPicPr preferRelativeResize="0"/>
                   </pic:nvPicPr>
                   <pic:blipFill>
@@ -1009,7 +1009,7 @@
           <wp:inline distB="114300" distT="114300" distL="114300" distR="114300">
             <wp:extent cx="5943600" cy="1790700"/>
             <wp:effectExtent b="0" l="0" r="0" t="0"/>
-            <wp:docPr id="9" name="image2.png"/>
+            <wp:docPr id="13" name="image2.png"/>
             <a:graphic>
               <a:graphicData uri="http://schemas.openxmlformats.org/drawingml/2006/picture">
                 <pic:pic>
@@ -1115,12 +1115,12 @@
           <wp:inline distB="114300" distT="114300" distL="114300" distR="114300">
             <wp:extent cx="5181600" cy="495300"/>
             <wp:effectExtent b="0" l="0" r="0" t="0"/>
-            <wp:docPr id="16" name="image17.png"/>
+            <wp:docPr id="24" name="image24.png"/>
             <a:graphic>
               <a:graphicData uri="http://schemas.openxmlformats.org/drawingml/2006/picture">
                 <pic:pic>
                   <pic:nvPicPr>
-                    <pic:cNvPr id="0" name="image17.png"/>
+                    <pic:cNvPr id="0" name="image24.png"/>
                     <pic:cNvPicPr preferRelativeResize="0"/>
                   </pic:nvPicPr>
                   <pic:blipFill>
@@ -1191,12 +1191,12 @@
           <wp:inline distB="114300" distT="114300" distL="114300" distR="114300">
             <wp:extent cx="5943600" cy="1790700"/>
             <wp:effectExtent b="0" l="0" r="0" t="0"/>
-            <wp:docPr id="19" name="image9.png"/>
+            <wp:docPr id="29" name="image31.png"/>
             <a:graphic>
               <a:graphicData uri="http://schemas.openxmlformats.org/drawingml/2006/picture">
                 <pic:pic>
                   <pic:nvPicPr>
-                    <pic:cNvPr id="0" name="image9.png"/>
+                    <pic:cNvPr id="0" name="image31.png"/>
                     <pic:cNvPicPr preferRelativeResize="0"/>
                   </pic:nvPicPr>
                   <pic:blipFill>
@@ -1247,12 +1247,12 @@
           <wp:inline distB="114300" distT="114300" distL="114300" distR="114300">
             <wp:extent cx="3114675" cy="485775"/>
             <wp:effectExtent b="0" l="0" r="0" t="0"/>
-            <wp:docPr id="23" name="image20.png"/>
+            <wp:docPr id="33" name="image35.png"/>
             <a:graphic>
               <a:graphicData uri="http://schemas.openxmlformats.org/drawingml/2006/picture">
                 <pic:pic>
                   <pic:nvPicPr>
-                    <pic:cNvPr id="0" name="image20.png"/>
+                    <pic:cNvPr id="0" name="image35.png"/>
                     <pic:cNvPicPr preferRelativeResize="0"/>
                   </pic:nvPicPr>
                   <pic:blipFill>
@@ -1313,12 +1313,12 @@
           <wp:inline distB="114300" distT="114300" distL="114300" distR="114300">
             <wp:extent cx="5943600" cy="241300"/>
             <wp:effectExtent b="0" l="0" r="0" t="0"/>
-            <wp:docPr id="12" name="image19.png"/>
+            <wp:docPr id="20" name="image7.png"/>
             <a:graphic>
               <a:graphicData uri="http://schemas.openxmlformats.org/drawingml/2006/picture">
                 <pic:pic>
                   <pic:nvPicPr>
-                    <pic:cNvPr id="0" name="image19.png"/>
+                    <pic:cNvPr id="0" name="image7.png"/>
                     <pic:cNvPicPr preferRelativeResize="0"/>
                   </pic:nvPicPr>
                   <pic:blipFill>
@@ -1368,12 +1368,12 @@
           <wp:inline distB="114300" distT="114300" distL="114300" distR="114300">
             <wp:extent cx="5943600" cy="1333500"/>
             <wp:effectExtent b="0" l="0" r="0" t="0"/>
-            <wp:docPr id="8" name="image15.png"/>
+            <wp:docPr id="12" name="image14.png"/>
             <a:graphic>
               <a:graphicData uri="http://schemas.openxmlformats.org/drawingml/2006/picture">
                 <pic:pic>
                   <pic:nvPicPr>
-                    <pic:cNvPr id="0" name="image15.png"/>
+                    <pic:cNvPr id="0" name="image14.png"/>
                     <pic:cNvPicPr preferRelativeResize="0"/>
                   </pic:nvPicPr>
                   <pic:blipFill>
@@ -1514,12 +1514,12 @@
           <wp:inline distB="114300" distT="114300" distL="114300" distR="114300">
             <wp:extent cx="5943600" cy="4991100"/>
             <wp:effectExtent b="0" l="0" r="0" t="0"/>
-            <wp:docPr id="13" name="image1.png"/>
+            <wp:docPr id="21" name="image19.png"/>
             <a:graphic>
               <a:graphicData uri="http://schemas.openxmlformats.org/drawingml/2006/picture">
                 <pic:pic>
                   <pic:nvPicPr>
-                    <pic:cNvPr id="0" name="image1.png"/>
+                    <pic:cNvPr id="0" name="image19.png"/>
                     <pic:cNvPicPr preferRelativeResize="0"/>
                   </pic:nvPicPr>
                   <pic:blipFill>
@@ -1590,7 +1590,7 @@
           <wp:inline distB="114300" distT="114300" distL="114300" distR="114300">
             <wp:extent cx="5943600" cy="1968500"/>
             <wp:effectExtent b="0" l="0" r="0" t="0"/>
-            <wp:docPr id="14" name="image13.png"/>
+            <wp:docPr id="22" name="image13.png"/>
             <a:graphic>
               <a:graphicData uri="http://schemas.openxmlformats.org/drawingml/2006/picture">
                 <pic:pic>
@@ -1666,12 +1666,12 @@
           <wp:inline distB="114300" distT="114300" distL="114300" distR="114300">
             <wp:extent cx="3714750" cy="847725"/>
             <wp:effectExtent b="0" l="0" r="0" t="0"/>
-            <wp:docPr id="11" name="image4.png"/>
+            <wp:docPr id="17" name="image3.png"/>
             <a:graphic>
               <a:graphicData uri="http://schemas.openxmlformats.org/drawingml/2006/picture">
                 <pic:pic>
                   <pic:nvPicPr>
-                    <pic:cNvPr id="0" name="image4.png"/>
+                    <pic:cNvPr id="0" name="image3.png"/>
                     <pic:cNvPicPr preferRelativeResize="0"/>
                   </pic:nvPicPr>
                   <pic:blipFill>
@@ -1829,12 +1829,12 @@
           <wp:inline distB="114300" distT="114300" distL="114300" distR="114300">
             <wp:extent cx="5943600" cy="711200"/>
             <wp:effectExtent b="0" l="0" r="0" t="0"/>
-            <wp:docPr id="17" name="image11.png"/>
+            <wp:docPr id="25" name="image23.png"/>
             <a:graphic>
               <a:graphicData uri="http://schemas.openxmlformats.org/drawingml/2006/picture">
                 <pic:pic>
                   <pic:nvPicPr>
-                    <pic:cNvPr id="0" name="image11.png"/>
+                    <pic:cNvPr id="0" name="image23.png"/>
                     <pic:cNvPicPr preferRelativeResize="0"/>
                   </pic:nvPicPr>
                   <pic:blipFill>
@@ -1926,12 +1926,12 @@
           <wp:inline distB="114300" distT="114300" distL="114300" distR="114300">
             <wp:extent cx="5943600" cy="762000"/>
             <wp:effectExtent b="0" l="0" r="0" t="0"/>
-            <wp:docPr id="22" name="image25.png"/>
+            <wp:docPr id="32" name="image26.png"/>
             <a:graphic>
               <a:graphicData uri="http://schemas.openxmlformats.org/drawingml/2006/picture">
                 <pic:pic>
                   <pic:nvPicPr>
-                    <pic:cNvPr id="0" name="image25.png"/>
+                    <pic:cNvPr id="0" name="image26.png"/>
                     <pic:cNvPicPr preferRelativeResize="0"/>
                   </pic:nvPicPr>
                   <pic:blipFill>
@@ -2023,12 +2023,12 @@
           <wp:inline distB="114300" distT="114300" distL="114300" distR="114300">
             <wp:extent cx="5943600" cy="749300"/>
             <wp:effectExtent b="0" l="0" r="0" t="0"/>
-            <wp:docPr id="7" name="image16.png"/>
+            <wp:docPr id="9" name="image15.png"/>
             <a:graphic>
               <a:graphicData uri="http://schemas.openxmlformats.org/drawingml/2006/picture">
                 <pic:pic>
                   <pic:nvPicPr>
-                    <pic:cNvPr id="0" name="image16.png"/>
+                    <pic:cNvPr id="0" name="image15.png"/>
                     <pic:cNvPicPr preferRelativeResize="0"/>
                   </pic:nvPicPr>
                   <pic:blipFill>
@@ -2232,12 +2232,12 @@
           <wp:inline distB="114300" distT="114300" distL="114300" distR="114300">
             <wp:extent cx="5943600" cy="2895600"/>
             <wp:effectExtent b="0" l="0" r="0" t="0"/>
-            <wp:docPr id="25" name="image23.png"/>
+            <wp:docPr id="35" name="image34.png"/>
             <a:graphic>
               <a:graphicData uri="http://schemas.openxmlformats.org/drawingml/2006/picture">
                 <pic:pic>
                   <pic:nvPicPr>
-                    <pic:cNvPr id="0" name="image23.png"/>
+                    <pic:cNvPr id="0" name="image34.png"/>
                     <pic:cNvPicPr preferRelativeResize="0"/>
                   </pic:nvPicPr>
                   <pic:blipFill>
@@ -2319,12 +2319,12 @@
           <wp:inline distB="114300" distT="114300" distL="114300" distR="114300">
             <wp:extent cx="5943600" cy="939800"/>
             <wp:effectExtent b="0" l="0" r="0" t="0"/>
-            <wp:docPr id="4" name="image14.png"/>
+            <wp:docPr id="5" name="image1.png"/>
             <a:graphic>
               <a:graphicData uri="http://schemas.openxmlformats.org/drawingml/2006/picture">
                 <pic:pic>
                   <pic:nvPicPr>
-                    <pic:cNvPr id="0" name="image14.png"/>
+                    <pic:cNvPr id="0" name="image1.png"/>
                     <pic:cNvPicPr preferRelativeResize="0"/>
                   </pic:nvPicPr>
                   <pic:blipFill>
@@ -2476,12 +2476,12 @@
           <wp:inline distB="114300" distT="114300" distL="114300" distR="114300">
             <wp:extent cx="5943600" cy="1092200"/>
             <wp:effectExtent b="0" l="0" r="0" t="0"/>
-            <wp:docPr id="21" name="image24.png"/>
+            <wp:docPr id="31" name="image25.png"/>
             <a:graphic>
               <a:graphicData uri="http://schemas.openxmlformats.org/drawingml/2006/picture">
                 <pic:pic>
                   <pic:nvPicPr>
-                    <pic:cNvPr id="0" name="image24.png"/>
+                    <pic:cNvPr id="0" name="image25.png"/>
                     <pic:cNvPicPr preferRelativeResize="0"/>
                   </pic:nvPicPr>
                   <pic:blipFill>
@@ -2573,12 +2573,12 @@
           <wp:inline distB="114300" distT="114300" distL="114300" distR="114300">
             <wp:extent cx="5943600" cy="4483100"/>
             <wp:effectExtent b="0" l="0" r="0" t="0"/>
-            <wp:docPr id="20" name="image5.png"/>
+            <wp:docPr id="30" name="image29.png"/>
             <a:graphic>
               <a:graphicData uri="http://schemas.openxmlformats.org/drawingml/2006/picture">
                 <pic:pic>
                   <pic:nvPicPr>
-                    <pic:cNvPr id="0" name="image5.png"/>
+                    <pic:cNvPr id="0" name="image29.png"/>
                     <pic:cNvPicPr preferRelativeResize="0"/>
                   </pic:nvPicPr>
                   <pic:blipFill>
@@ -2638,12 +2638,12 @@
           <wp:inline distB="114300" distT="114300" distL="114300" distR="114300">
             <wp:extent cx="5943600" cy="4381500"/>
             <wp:effectExtent b="0" l="0" r="0" t="0"/>
-            <wp:docPr id="2" name="image21.png"/>
+            <wp:docPr id="3" name="image4.png"/>
             <a:graphic>
               <a:graphicData uri="http://schemas.openxmlformats.org/drawingml/2006/picture">
                 <pic:pic>
                   <pic:nvPicPr>
-                    <pic:cNvPr id="0" name="image21.png"/>
+                    <pic:cNvPr id="0" name="image4.png"/>
                     <pic:cNvPicPr preferRelativeResize="0"/>
                   </pic:nvPicPr>
                   <pic:blipFill>
@@ -2735,12 +2735,12 @@
           <wp:inline distB="114300" distT="114300" distL="114300" distR="114300">
             <wp:extent cx="5943600" cy="711200"/>
             <wp:effectExtent b="0" l="0" r="0" t="0"/>
-            <wp:docPr id="6" name="image3.png"/>
+            <wp:docPr id="7" name="image6.png"/>
             <a:graphic>
               <a:graphicData uri="http://schemas.openxmlformats.org/drawingml/2006/picture">
                 <pic:pic>
                   <pic:nvPicPr>
-                    <pic:cNvPr id="0" name="image3.png"/>
+                    <pic:cNvPr id="0" name="image6.png"/>
                     <pic:cNvPicPr preferRelativeResize="0"/>
                   </pic:nvPicPr>
                   <pic:blipFill>
@@ -2788,6 +2788,1972 @@
         <w:rPr>
           <w:rtl w:val="0"/>
         </w:rPr>
+        <w:t xml:space="preserve">6)git branch</w:t>
+      </w:r>
+    </w:p>
+    <w:p>
+      <w:pPr>
+        <w:rPr/>
+      </w:pPr>
+      <w:r>
+        <w:rPr>
+          <w:rtl w:val="0"/>
+        </w:rPr>
+      </w:r>
+    </w:p>
+    <w:p>
+      <w:pPr>
+        <w:rPr/>
+      </w:pPr>
+      <w:r>
+        <w:rPr>
+          <w:rtl w:val="0"/>
+        </w:rPr>
+        <w:t xml:space="preserve">Options:</w:t>
+      </w:r>
+    </w:p>
+    <w:p>
+      <w:pPr>
+        <w:rPr/>
+      </w:pPr>
+      <w:r>
+        <w:rPr>
+          <w:rtl w:val="0"/>
+        </w:rPr>
+        <w:tab/>
+        <w:t xml:space="preserve">-&gt; git branch &lt;name&gt;</w:t>
+      </w:r>
+    </w:p>
+    <w:p>
+      <w:pPr>
+        <w:rPr/>
+      </w:pPr>
+      <w:r>
+        <w:rPr>
+          <w:rtl w:val="0"/>
+        </w:rPr>
+        <w:tab/>
+        <w:t xml:space="preserve">-&gt;git checkout branch (or) git switch branch</w:t>
+      </w:r>
+    </w:p>
+    <w:p>
+      <w:pPr>
+        <w:rPr/>
+      </w:pPr>
+      <w:r>
+        <w:rPr>
+          <w:rtl w:val="0"/>
+        </w:rPr>
+        <w:tab/>
+        <w:t xml:space="preserve">-&gt;git checkout -b &lt;name&gt;</w:t>
+      </w:r>
+    </w:p>
+    <w:p>
+      <w:pPr>
+        <w:rPr/>
+      </w:pPr>
+      <w:r>
+        <w:rPr>
+          <w:rtl w:val="0"/>
+        </w:rPr>
+        <w:tab/>
+      </w:r>
+    </w:p>
+    <w:p>
+      <w:pPr>
+        <w:rPr/>
+      </w:pPr>
+      <w:r>
+        <w:rPr>
+          <w:rtl w:val="0"/>
+        </w:rPr>
+      </w:r>
+    </w:p>
+    <w:p>
+      <w:pPr>
+        <w:rPr/>
+      </w:pPr>
+      <w:r>
+        <w:rPr>
+          <w:rtl w:val="0"/>
+        </w:rPr>
+      </w:r>
+    </w:p>
+    <w:p>
+      <w:pPr>
+        <w:rPr/>
+      </w:pPr>
+      <w:r>
+        <w:rPr>
+          <w:rtl w:val="0"/>
+        </w:rPr>
+      </w:r>
+    </w:p>
+    <w:p>
+      <w:pPr>
+        <w:rPr/>
+      </w:pPr>
+      <w:r>
+        <w:rPr>
+          <w:rtl w:val="0"/>
+        </w:rPr>
+        <w:t xml:space="preserve">A new file app.txt is being added to the directory.and changes are maded to that and being staged and committed in the main branch</w:t>
+      </w:r>
+    </w:p>
+    <w:p>
+      <w:pPr>
+        <w:rPr/>
+      </w:pPr>
+      <w:r>
+        <w:rPr>
+          <w:rtl w:val="0"/>
+        </w:rPr>
+      </w:r>
+    </w:p>
+    <w:p>
+      <w:pPr>
+        <w:rPr/>
+      </w:pPr>
+      <w:r>
+        <w:rPr>
+          <w:rtl w:val="0"/>
+        </w:rPr>
+        <w:t xml:space="preserve">Then a new branch is created</w:t>
+      </w:r>
+    </w:p>
+    <w:p>
+      <w:pPr>
+        <w:rPr/>
+      </w:pPr>
+      <w:r>
+        <w:rPr>
+          <w:rtl w:val="0"/>
+        </w:rPr>
+      </w:r>
+    </w:p>
+    <w:p>
+      <w:pPr>
+        <w:rPr/>
+      </w:pPr>
+      <w:r>
+        <w:rPr>
+          <w:rtl w:val="0"/>
+        </w:rPr>
+        <w:t xml:space="preserve">git branch login-feature</w:t>
+      </w:r>
+    </w:p>
+    <w:p>
+      <w:pPr>
+        <w:rPr/>
+      </w:pPr>
+      <w:r>
+        <w:rPr>
+          <w:rtl w:val="0"/>
+        </w:rPr>
+      </w:r>
+    </w:p>
+    <w:p>
+      <w:pPr>
+        <w:rPr/>
+      </w:pPr>
+      <w:r>
+        <w:rPr/>
+        <w:drawing>
+          <wp:inline distB="114300" distT="114300" distL="114300" distR="114300">
+            <wp:extent cx="5943600" cy="1282700"/>
+            <wp:effectExtent b="0" l="0" r="0" t="0"/>
+            <wp:docPr id="36" name="image32.png"/>
+            <a:graphic>
+              <a:graphicData uri="http://schemas.openxmlformats.org/drawingml/2006/picture">
+                <pic:pic>
+                  <pic:nvPicPr>
+                    <pic:cNvPr id="0" name="image32.png"/>
+                    <pic:cNvPicPr preferRelativeResize="0"/>
+                  </pic:nvPicPr>
+                  <pic:blipFill>
+                    <a:blip r:embed="rId31"/>
+                    <a:srcRect b="0" l="0" r="0" t="0"/>
+                    <a:stretch>
+                      <a:fillRect/>
+                    </a:stretch>
+                  </pic:blipFill>
+                  <pic:spPr>
+                    <a:xfrm>
+                      <a:off x="0" y="0"/>
+                      <a:ext cx="5943600" cy="1282700"/>
+                    </a:xfrm>
+                    <a:prstGeom prst="rect"/>
+                    <a:ln/>
+                  </pic:spPr>
+                </pic:pic>
+              </a:graphicData>
+            </a:graphic>
+          </wp:inline>
+        </w:drawing>
+      </w:r>
+      <w:r>
+        <w:rPr>
+          <w:rtl w:val="0"/>
+        </w:rPr>
+      </w:r>
+    </w:p>
+    <w:p>
+      <w:pPr>
+        <w:rPr/>
+      </w:pPr>
+      <w:r>
+        <w:rPr>
+          <w:rtl w:val="0"/>
+        </w:rPr>
+      </w:r>
+    </w:p>
+    <w:p>
+      <w:pPr>
+        <w:rPr/>
+      </w:pPr>
+      <w:r>
+        <w:rPr>
+          <w:rtl w:val="0"/>
+        </w:rPr>
+        <w:t xml:space="preserve">git switch login-feature</w:t>
+      </w:r>
+    </w:p>
+    <w:p>
+      <w:pPr>
+        <w:rPr/>
+      </w:pPr>
+      <w:r>
+        <w:rPr>
+          <w:rtl w:val="0"/>
+        </w:rPr>
+      </w:r>
+    </w:p>
+    <w:p>
+      <w:pPr>
+        <w:rPr/>
+      </w:pPr>
+      <w:r>
+        <w:rPr/>
+        <w:drawing>
+          <wp:inline distB="114300" distT="114300" distL="114300" distR="114300">
+            <wp:extent cx="5943600" cy="1397000"/>
+            <wp:effectExtent b="0" l="0" r="0" t="0"/>
+            <wp:docPr id="18" name="image22.png"/>
+            <a:graphic>
+              <a:graphicData uri="http://schemas.openxmlformats.org/drawingml/2006/picture">
+                <pic:pic>
+                  <pic:nvPicPr>
+                    <pic:cNvPr id="0" name="image22.png"/>
+                    <pic:cNvPicPr preferRelativeResize="0"/>
+                  </pic:nvPicPr>
+                  <pic:blipFill>
+                    <a:blip r:embed="rId32"/>
+                    <a:srcRect b="0" l="0" r="0" t="0"/>
+                    <a:stretch>
+                      <a:fillRect/>
+                    </a:stretch>
+                  </pic:blipFill>
+                  <pic:spPr>
+                    <a:xfrm>
+                      <a:off x="0" y="0"/>
+                      <a:ext cx="5943600" cy="1397000"/>
+                    </a:xfrm>
+                    <a:prstGeom prst="rect"/>
+                    <a:ln/>
+                  </pic:spPr>
+                </pic:pic>
+              </a:graphicData>
+            </a:graphic>
+          </wp:inline>
+        </w:drawing>
+      </w:r>
+      <w:r>
+        <w:rPr>
+          <w:rtl w:val="0"/>
+        </w:rPr>
+      </w:r>
+    </w:p>
+    <w:p>
+      <w:pPr>
+        <w:rPr/>
+      </w:pPr>
+      <w:r>
+        <w:rPr>
+          <w:rtl w:val="0"/>
+        </w:rPr>
+      </w:r>
+    </w:p>
+    <w:p>
+      <w:pPr>
+        <w:rPr/>
+      </w:pPr>
+      <w:r>
+        <w:rPr>
+          <w:rtl w:val="0"/>
+        </w:rPr>
+        <w:t xml:space="preserve">Now the head pointer is being switched  to new branch</w:t>
+      </w:r>
+    </w:p>
+    <w:p>
+      <w:pPr>
+        <w:rPr/>
+      </w:pPr>
+      <w:r>
+        <w:rPr>
+          <w:rtl w:val="0"/>
+        </w:rPr>
+      </w:r>
+    </w:p>
+    <w:p>
+      <w:pPr>
+        <w:rPr/>
+      </w:pPr>
+      <w:r>
+        <w:rPr>
+          <w:rtl w:val="0"/>
+        </w:rPr>
+        <w:t xml:space="preserve">Changes are made to the file app.txt and it is being staged and committed in login-feature branch</w:t>
+      </w:r>
+    </w:p>
+    <w:p>
+      <w:pPr>
+        <w:rPr/>
+      </w:pPr>
+      <w:r>
+        <w:rPr/>
+        <w:drawing>
+          <wp:inline distB="114300" distT="114300" distL="114300" distR="114300">
+            <wp:extent cx="5943600" cy="1473200"/>
+            <wp:effectExtent b="0" l="0" r="0" t="0"/>
+            <wp:docPr id="28" name="image28.png"/>
+            <a:graphic>
+              <a:graphicData uri="http://schemas.openxmlformats.org/drawingml/2006/picture">
+                <pic:pic>
+                  <pic:nvPicPr>
+                    <pic:cNvPr id="0" name="image28.png"/>
+                    <pic:cNvPicPr preferRelativeResize="0"/>
+                  </pic:nvPicPr>
+                  <pic:blipFill>
+                    <a:blip r:embed="rId33"/>
+                    <a:srcRect b="0" l="0" r="0" t="0"/>
+                    <a:stretch>
+                      <a:fillRect/>
+                    </a:stretch>
+                  </pic:blipFill>
+                  <pic:spPr>
+                    <a:xfrm>
+                      <a:off x="0" y="0"/>
+                      <a:ext cx="5943600" cy="1473200"/>
+                    </a:xfrm>
+                    <a:prstGeom prst="rect"/>
+                    <a:ln/>
+                  </pic:spPr>
+                </pic:pic>
+              </a:graphicData>
+            </a:graphic>
+          </wp:inline>
+        </w:drawing>
+      </w:r>
+      <w:r>
+        <w:rPr>
+          <w:rtl w:val="0"/>
+        </w:rPr>
+      </w:r>
+    </w:p>
+    <w:p>
+      <w:pPr>
+        <w:rPr/>
+      </w:pPr>
+      <w:r>
+        <w:rPr>
+          <w:rtl w:val="0"/>
+        </w:rPr>
+      </w:r>
+    </w:p>
+    <w:p>
+      <w:pPr>
+        <w:rPr/>
+      </w:pPr>
+      <w:r>
+        <w:rPr>
+          <w:rtl w:val="0"/>
+        </w:rPr>
+      </w:r>
+    </w:p>
+    <w:p>
+      <w:pPr>
+        <w:rPr/>
+      </w:pPr>
+      <w:r>
+        <w:rPr>
+          <w:rtl w:val="0"/>
+        </w:rPr>
+      </w:r>
+    </w:p>
+    <w:p>
+      <w:pPr>
+        <w:rPr/>
+      </w:pPr>
+      <w:r>
+        <w:rPr>
+          <w:rtl w:val="0"/>
+        </w:rPr>
+      </w:r>
+    </w:p>
+    <w:p>
+      <w:pPr>
+        <w:rPr/>
+      </w:pPr>
+      <w:r>
+        <w:rPr>
+          <w:rtl w:val="0"/>
+        </w:rPr>
+      </w:r>
+    </w:p>
+    <w:p>
+      <w:pPr>
+        <w:rPr/>
+      </w:pPr>
+      <w:r>
+        <w:rPr>
+          <w:rtl w:val="0"/>
+        </w:rPr>
+      </w:r>
+    </w:p>
+    <w:p>
+      <w:pPr>
+        <w:rPr/>
+      </w:pPr>
+      <w:r>
+        <w:rPr>
+          <w:rtl w:val="0"/>
+        </w:rPr>
+        <w:t xml:space="preserve">Now switching to main branch </w:t>
+      </w:r>
+    </w:p>
+    <w:p>
+      <w:pPr>
+        <w:rPr/>
+      </w:pPr>
+      <w:r>
+        <w:rPr/>
+        <w:drawing>
+          <wp:inline distB="114300" distT="114300" distL="114300" distR="114300">
+            <wp:extent cx="5943600" cy="1016000"/>
+            <wp:effectExtent b="0" l="0" r="0" t="0"/>
+            <wp:docPr id="15" name="image10.png"/>
+            <a:graphic>
+              <a:graphicData uri="http://schemas.openxmlformats.org/drawingml/2006/picture">
+                <pic:pic>
+                  <pic:nvPicPr>
+                    <pic:cNvPr id="0" name="image10.png"/>
+                    <pic:cNvPicPr preferRelativeResize="0"/>
+                  </pic:nvPicPr>
+                  <pic:blipFill>
+                    <a:blip r:embed="rId34"/>
+                    <a:srcRect b="0" l="0" r="0" t="0"/>
+                    <a:stretch>
+                      <a:fillRect/>
+                    </a:stretch>
+                  </pic:blipFill>
+                  <pic:spPr>
+                    <a:xfrm>
+                      <a:off x="0" y="0"/>
+                      <a:ext cx="5943600" cy="1016000"/>
+                    </a:xfrm>
+                    <a:prstGeom prst="rect"/>
+                    <a:ln/>
+                  </pic:spPr>
+                </pic:pic>
+              </a:graphicData>
+            </a:graphic>
+          </wp:inline>
+        </w:drawing>
+      </w:r>
+      <w:r>
+        <w:rPr>
+          <w:rtl w:val="0"/>
+        </w:rPr>
+      </w:r>
+    </w:p>
+    <w:p>
+      <w:pPr>
+        <w:rPr/>
+      </w:pPr>
+      <w:r>
+        <w:rPr>
+          <w:rtl w:val="0"/>
+        </w:rPr>
+      </w:r>
+    </w:p>
+    <w:p>
+      <w:pPr>
+        <w:rPr/>
+      </w:pPr>
+      <w:r>
+        <w:rPr>
+          <w:rtl w:val="0"/>
+        </w:rPr>
+      </w:r>
+    </w:p>
+    <w:p>
+      <w:pPr>
+        <w:rPr/>
+      </w:pPr>
+      <w:r>
+        <w:rPr>
+          <w:rtl w:val="0"/>
+        </w:rPr>
+        <w:t xml:space="preserve">7)git merge</w:t>
+      </w:r>
+    </w:p>
+    <w:p>
+      <w:pPr>
+        <w:rPr/>
+      </w:pPr>
+      <w:r>
+        <w:rPr>
+          <w:rtl w:val="0"/>
+        </w:rPr>
+      </w:r>
+    </w:p>
+    <w:p>
+      <w:pPr>
+        <w:rPr/>
+      </w:pPr>
+      <w:r>
+        <w:rPr>
+          <w:rtl w:val="0"/>
+        </w:rPr>
+        <w:t xml:space="preserve">Options:</w:t>
+      </w:r>
+    </w:p>
+    <w:p>
+      <w:pPr>
+        <w:rPr/>
+      </w:pPr>
+      <w:r>
+        <w:rPr>
+          <w:rtl w:val="0"/>
+        </w:rPr>
+        <w:tab/>
+        <w:t xml:space="preserve">-&gt; git merge branch</w:t>
+      </w:r>
+    </w:p>
+    <w:p>
+      <w:pPr>
+        <w:rPr/>
+      </w:pPr>
+      <w:r>
+        <w:rPr>
+          <w:rtl w:val="0"/>
+        </w:rPr>
+        <w:tab/>
+        <w:t xml:space="preserve">-&gt; git merge –squash</w:t>
+      </w:r>
+    </w:p>
+    <w:p>
+      <w:pPr>
+        <w:rPr/>
+      </w:pPr>
+      <w:r>
+        <w:rPr>
+          <w:rtl w:val="0"/>
+        </w:rPr>
+      </w:r>
+    </w:p>
+    <w:p>
+      <w:pPr>
+        <w:rPr/>
+      </w:pPr>
+      <w:r>
+        <w:rPr>
+          <w:rtl w:val="0"/>
+        </w:rPr>
+        <w:t xml:space="preserve">git merge branch</w:t>
+      </w:r>
+    </w:p>
+    <w:p>
+      <w:pPr>
+        <w:rPr/>
+      </w:pPr>
+      <w:r>
+        <w:rPr/>
+        <w:drawing>
+          <wp:inline distB="114300" distT="114300" distL="114300" distR="114300">
+            <wp:extent cx="5943600" cy="1422400"/>
+            <wp:effectExtent b="0" l="0" r="0" t="0"/>
+            <wp:docPr id="11" name="image12.png"/>
+            <a:graphic>
+              <a:graphicData uri="http://schemas.openxmlformats.org/drawingml/2006/picture">
+                <pic:pic>
+                  <pic:nvPicPr>
+                    <pic:cNvPr id="0" name="image12.png"/>
+                    <pic:cNvPicPr preferRelativeResize="0"/>
+                  </pic:nvPicPr>
+                  <pic:blipFill>
+                    <a:blip r:embed="rId35"/>
+                    <a:srcRect b="0" l="0" r="0" t="0"/>
+                    <a:stretch>
+                      <a:fillRect/>
+                    </a:stretch>
+                  </pic:blipFill>
+                  <pic:spPr>
+                    <a:xfrm>
+                      <a:off x="0" y="0"/>
+                      <a:ext cx="5943600" cy="1422400"/>
+                    </a:xfrm>
+                    <a:prstGeom prst="rect"/>
+                    <a:ln/>
+                  </pic:spPr>
+                </pic:pic>
+              </a:graphicData>
+            </a:graphic>
+          </wp:inline>
+        </w:drawing>
+      </w:r>
+      <w:r>
+        <w:rPr>
+          <w:rtl w:val="0"/>
+        </w:rPr>
+      </w:r>
+    </w:p>
+    <w:p>
+      <w:pPr>
+        <w:rPr/>
+      </w:pPr>
+      <w:r>
+        <w:rPr>
+          <w:rtl w:val="0"/>
+        </w:rPr>
+      </w:r>
+    </w:p>
+    <w:p>
+      <w:pPr>
+        <w:rPr/>
+      </w:pPr>
+      <w:r>
+        <w:rPr>
+          <w:rtl w:val="0"/>
+        </w:rPr>
+        <w:t xml:space="preserve">What does the command git merge branch do :</w:t>
+      </w:r>
+    </w:p>
+    <w:p>
+      <w:pPr>
+        <w:rPr/>
+      </w:pPr>
+      <w:r>
+        <w:rPr>
+          <w:rtl w:val="0"/>
+        </w:rPr>
+        <w:t xml:space="preserve">-&gt; First git finds the common ancestor of both the branches</w:t>
+      </w:r>
+    </w:p>
+    <w:p>
+      <w:pPr>
+        <w:rPr/>
+      </w:pPr>
+      <w:r>
+        <w:rPr>
+          <w:rtl w:val="0"/>
+        </w:rPr>
+        <w:t xml:space="preserve">-&gt;Next Git creates two diffs </w:t>
+      </w:r>
+    </w:p>
+    <w:p>
+      <w:pPr>
+        <w:rPr/>
+      </w:pPr>
+      <w:r>
+        <w:rPr>
+          <w:rtl w:val="0"/>
+        </w:rPr>
+        <w:tab/>
+        <w:t xml:space="preserve">-&gt; Diff means what is being changed in that branch since the common ancestor</w:t>
+      </w:r>
+    </w:p>
+    <w:p>
+      <w:pPr>
+        <w:rPr/>
+      </w:pPr>
+      <w:r>
+        <w:rPr>
+          <w:rtl w:val="0"/>
+        </w:rPr>
+        <w:tab/>
+        <w:t xml:space="preserve">-&gt;Common ancestor —-&gt; branch1</w:t>
+      </w:r>
+    </w:p>
+    <w:p>
+      <w:pPr>
+        <w:rPr/>
+      </w:pPr>
+      <w:r>
+        <w:rPr>
+          <w:rtl w:val="0"/>
+        </w:rPr>
+        <w:tab/>
+        <w:t xml:space="preserve">-&gt;Common ancestor —---&gt;branch2</w:t>
+      </w:r>
+    </w:p>
+    <w:p>
+      <w:pPr>
+        <w:rPr/>
+      </w:pPr>
+      <w:r>
+        <w:rPr>
+          <w:rtl w:val="0"/>
+        </w:rPr>
+        <w:t xml:space="preserve">At last two list of changes is created by the git</w:t>
+      </w:r>
+    </w:p>
+    <w:p>
+      <w:pPr>
+        <w:rPr/>
+      </w:pPr>
+      <w:r>
+        <w:rPr>
+          <w:rtl w:val="0"/>
+        </w:rPr>
+      </w:r>
+    </w:p>
+    <w:p>
+      <w:pPr>
+        <w:rPr/>
+      </w:pPr>
+      <w:r>
+        <w:rPr>
+          <w:rtl w:val="0"/>
+        </w:rPr>
+        <w:t xml:space="preserve">-&gt;Git tries to combine both the lists of changes:</w:t>
+      </w:r>
+    </w:p>
+    <w:p>
+      <w:pPr>
+        <w:rPr/>
+      </w:pPr>
+      <w:r>
+        <w:rPr>
+          <w:rtl w:val="0"/>
+        </w:rPr>
+        <w:tab/>
+        <w:t xml:space="preserve">-&gt; if there is no conflict i.e both the branches has changed diff lines </w:t>
+      </w:r>
+    </w:p>
+    <w:p>
+      <w:pPr>
+        <w:rPr/>
+      </w:pPr>
+      <w:r>
+        <w:rPr>
+          <w:rtl w:val="0"/>
+        </w:rPr>
+        <w:tab/>
+        <w:tab/>
+        <w:t xml:space="preserve">-&gt;Then Git combines both the branches automatically</w:t>
+      </w:r>
+    </w:p>
+    <w:p>
+      <w:pPr>
+        <w:rPr/>
+      </w:pPr>
+      <w:r>
+        <w:rPr>
+          <w:rtl w:val="0"/>
+        </w:rPr>
+        <w:tab/>
+        <w:t xml:space="preserve">-&gt;If conflicts arises there i.e both the branches has changed the same line</w:t>
+      </w:r>
+    </w:p>
+    <w:p>
+      <w:pPr>
+        <w:rPr/>
+      </w:pPr>
+      <w:r>
+        <w:rPr>
+          <w:rtl w:val="0"/>
+        </w:rPr>
+        <w:tab/>
+        <w:tab/>
+        <w:t xml:space="preserve">-&gt;Then Git asks us to fix the conflict manually</w:t>
+      </w:r>
+    </w:p>
+    <w:p>
+      <w:pPr>
+        <w:rPr/>
+      </w:pPr>
+      <w:r>
+        <w:rPr>
+          <w:rtl w:val="0"/>
+        </w:rPr>
+        <w:t xml:space="preserve">-&gt;Then Git creates a merge commit</w:t>
+      </w:r>
+    </w:p>
+    <w:p>
+      <w:pPr>
+        <w:rPr/>
+      </w:pPr>
+      <w:r>
+        <w:rPr>
+          <w:rtl w:val="0"/>
+        </w:rPr>
+      </w:r>
+    </w:p>
+    <w:p>
+      <w:pPr>
+        <w:rPr/>
+      </w:pPr>
+      <w:r>
+        <w:rPr>
+          <w:rtl w:val="0"/>
+        </w:rPr>
+      </w:r>
+    </w:p>
+    <w:p>
+      <w:pPr>
+        <w:rPr/>
+      </w:pPr>
+      <w:r>
+        <w:rPr>
+          <w:rtl w:val="0"/>
+        </w:rPr>
+      </w:r>
+    </w:p>
+    <w:p>
+      <w:pPr>
+        <w:rPr/>
+      </w:pPr>
+      <w:r>
+        <w:rPr>
+          <w:rtl w:val="0"/>
+        </w:rPr>
+      </w:r>
+    </w:p>
+    <w:p>
+      <w:pPr>
+        <w:rPr/>
+      </w:pPr>
+      <w:r>
+        <w:rPr>
+          <w:rtl w:val="0"/>
+        </w:rPr>
+        <w:t xml:space="preserve">8)git add </w:t>
+      </w:r>
+    </w:p>
+    <w:p>
+      <w:pPr>
+        <w:rPr/>
+      </w:pPr>
+      <w:r>
+        <w:rPr>
+          <w:rtl w:val="0"/>
+        </w:rPr>
+        <w:tab/>
+        <w:t xml:space="preserve">-&gt; Compress the file and stores it inside .git/objects</w:t>
+      </w:r>
+    </w:p>
+    <w:p>
+      <w:pPr>
+        <w:rPr/>
+      </w:pPr>
+      <w:r>
+        <w:rPr>
+          <w:rtl w:val="0"/>
+        </w:rPr>
+        <w:tab/>
+        <w:t xml:space="preserve">-&gt;Updates the Index(Staging Area)</w:t>
+      </w:r>
+    </w:p>
+    <w:p>
+      <w:pPr>
+        <w:rPr/>
+      </w:pPr>
+      <w:r>
+        <w:rPr>
+          <w:rtl w:val="0"/>
+        </w:rPr>
+        <w:tab/>
+        <w:tab/>
+        <w:t xml:space="preserve">-&gt;this version of file will go into commit</w:t>
+      </w:r>
+    </w:p>
+    <w:p>
+      <w:pPr>
+        <w:rPr/>
+      </w:pPr>
+      <w:r>
+        <w:rPr>
+          <w:rtl w:val="0"/>
+        </w:rPr>
+        <w:tab/>
+        <w:t xml:space="preserve">Options:</w:t>
+      </w:r>
+    </w:p>
+    <w:p>
+      <w:pPr>
+        <w:rPr/>
+      </w:pPr>
+      <w:r>
+        <w:rPr>
+          <w:rtl w:val="0"/>
+        </w:rPr>
+        <w:tab/>
+        <w:tab/>
+        <w:t xml:space="preserve">-&gt;git add .</w:t>
+      </w:r>
+    </w:p>
+    <w:p>
+      <w:pPr>
+        <w:rPr/>
+      </w:pPr>
+      <w:r>
+        <w:rPr>
+          <w:rtl w:val="0"/>
+        </w:rPr>
+        <w:tab/>
+        <w:tab/>
+        <w:t xml:space="preserve">-&gt; git add file.txt</w:t>
+      </w:r>
+    </w:p>
+    <w:p>
+      <w:pPr>
+        <w:rPr/>
+      </w:pPr>
+      <w:r>
+        <w:rPr>
+          <w:rtl w:val="0"/>
+        </w:rPr>
+        <w:tab/>
+        <w:tab/>
+        <w:t xml:space="preserve">-&gt;git add -p :Choosing specific lines to stage</w:t>
+      </w:r>
+    </w:p>
+    <w:p>
+      <w:pPr>
+        <w:rPr/>
+      </w:pPr>
+      <w:r>
+        <w:rPr>
+          <w:rtl w:val="0"/>
+        </w:rPr>
+        <w:t xml:space="preserve">9)git reset</w:t>
+      </w:r>
+    </w:p>
+    <w:p>
+      <w:pPr>
+        <w:rPr/>
+      </w:pPr>
+      <w:r>
+        <w:rPr>
+          <w:rtl w:val="0"/>
+        </w:rPr>
+        <w:tab/>
+        <w:t xml:space="preserve">Options:</w:t>
+      </w:r>
+    </w:p>
+    <w:p>
+      <w:pPr>
+        <w:rPr/>
+      </w:pPr>
+      <w:r>
+        <w:rPr>
+          <w:rtl w:val="0"/>
+        </w:rPr>
+        <w:tab/>
+        <w:tab/>
+        <w:t xml:space="preserve">-&gt;git reset –soft HEAD~1 </w:t>
+      </w:r>
+    </w:p>
+    <w:p>
+      <w:pPr>
+        <w:rPr/>
+      </w:pPr>
+      <w:r>
+        <w:rPr>
+          <w:rtl w:val="0"/>
+        </w:rPr>
+        <w:tab/>
+        <w:tab/>
+        <w:tab/>
+        <w:t xml:space="preserve">-&gt;Moves head only but the changes and working files are being  kept</w:t>
+      </w:r>
+    </w:p>
+    <w:p>
+      <w:pPr>
+        <w:rPr/>
+      </w:pPr>
+      <w:r>
+        <w:rPr>
+          <w:rtl w:val="0"/>
+        </w:rPr>
+        <w:tab/>
+        <w:tab/>
+        <w:t xml:space="preserve">-&gt;git reset –hard origin/main</w:t>
+      </w:r>
+    </w:p>
+    <w:p>
+      <w:pPr>
+        <w:rPr/>
+      </w:pPr>
+      <w:r>
+        <w:rPr>
+          <w:rtl w:val="0"/>
+        </w:rPr>
+        <w:tab/>
+        <w:tab/>
+        <w:tab/>
+        <w:t xml:space="preserve">-&gt;Moves HEAD, resets Index, and resets Working Directory</w:t>
+      </w:r>
+    </w:p>
+    <w:p>
+      <w:pPr>
+        <w:rPr/>
+      </w:pPr>
+      <w:r>
+        <w:rPr>
+          <w:rtl w:val="0"/>
+        </w:rPr>
+      </w:r>
+    </w:p>
+    <w:p>
+      <w:pPr>
+        <w:rPr/>
+      </w:pPr>
+      <w:r>
+        <w:rPr>
+          <w:rtl w:val="0"/>
+        </w:rPr>
+        <w:t xml:space="preserve">10)git fetch</w:t>
+      </w:r>
+    </w:p>
+    <w:p>
+      <w:pPr>
+        <w:rPr/>
+      </w:pPr>
+      <w:r>
+        <w:rPr>
+          <w:rtl w:val="0"/>
+        </w:rPr>
+      </w:r>
+    </w:p>
+    <w:p>
+      <w:pPr>
+        <w:rPr/>
+      </w:pPr>
+      <w:r>
+        <w:rPr>
+          <w:rtl w:val="0"/>
+        </w:rPr>
+        <w:t xml:space="preserve">First a new file is added to repo by directly in the website</w:t>
+      </w:r>
+    </w:p>
+    <w:p>
+      <w:pPr>
+        <w:rPr/>
+      </w:pPr>
+      <w:r>
+        <w:rPr/>
+        <w:drawing>
+          <wp:inline distB="114300" distT="114300" distL="114300" distR="114300">
+            <wp:extent cx="5943600" cy="2717800"/>
+            <wp:effectExtent b="0" l="0" r="0" t="0"/>
+            <wp:docPr id="16" name="image11.png"/>
+            <a:graphic>
+              <a:graphicData uri="http://schemas.openxmlformats.org/drawingml/2006/picture">
+                <pic:pic>
+                  <pic:nvPicPr>
+                    <pic:cNvPr id="0" name="image11.png"/>
+                    <pic:cNvPicPr preferRelativeResize="0"/>
+                  </pic:nvPicPr>
+                  <pic:blipFill>
+                    <a:blip r:embed="rId36"/>
+                    <a:srcRect b="0" l="0" r="0" t="0"/>
+                    <a:stretch>
+                      <a:fillRect/>
+                    </a:stretch>
+                  </pic:blipFill>
+                  <pic:spPr>
+                    <a:xfrm>
+                      <a:off x="0" y="0"/>
+                      <a:ext cx="5943600" cy="2717800"/>
+                    </a:xfrm>
+                    <a:prstGeom prst="rect"/>
+                    <a:ln/>
+                  </pic:spPr>
+                </pic:pic>
+              </a:graphicData>
+            </a:graphic>
+          </wp:inline>
+        </w:drawing>
+      </w:r>
+      <w:r>
+        <w:rPr>
+          <w:rtl w:val="0"/>
+        </w:rPr>
+      </w:r>
+    </w:p>
+    <w:p>
+      <w:pPr>
+        <w:rPr/>
+      </w:pPr>
+      <w:r>
+        <w:rPr/>
+        <w:drawing>
+          <wp:inline distB="114300" distT="114300" distL="114300" distR="114300">
+            <wp:extent cx="3720253" cy="4024313"/>
+            <wp:effectExtent b="0" l="0" r="0" t="0"/>
+            <wp:docPr id="8" name="image20.png"/>
+            <a:graphic>
+              <a:graphicData uri="http://schemas.openxmlformats.org/drawingml/2006/picture">
+                <pic:pic>
+                  <pic:nvPicPr>
+                    <pic:cNvPr id="0" name="image20.png"/>
+                    <pic:cNvPicPr preferRelativeResize="0"/>
+                  </pic:nvPicPr>
+                  <pic:blipFill>
+                    <a:blip r:embed="rId37"/>
+                    <a:srcRect b="0" l="0" r="0" t="0"/>
+                    <a:stretch>
+                      <a:fillRect/>
+                    </a:stretch>
+                  </pic:blipFill>
+                  <pic:spPr>
+                    <a:xfrm>
+                      <a:off x="0" y="0"/>
+                      <a:ext cx="3720253" cy="4024313"/>
+                    </a:xfrm>
+                    <a:prstGeom prst="rect"/>
+                    <a:ln/>
+                  </pic:spPr>
+                </pic:pic>
+              </a:graphicData>
+            </a:graphic>
+          </wp:inline>
+        </w:drawing>
+      </w:r>
+      <w:r>
+        <w:rPr>
+          <w:rtl w:val="0"/>
+        </w:rPr>
+      </w:r>
+    </w:p>
+    <w:p>
+      <w:pPr>
+        <w:rPr/>
+      </w:pPr>
+      <w:r>
+        <w:rPr>
+          <w:rtl w:val="0"/>
+        </w:rPr>
+      </w:r>
+    </w:p>
+    <w:p>
+      <w:pPr>
+        <w:rPr/>
+      </w:pPr>
+      <w:r>
+        <w:rPr>
+          <w:rtl w:val="0"/>
+        </w:rPr>
+      </w:r>
+    </w:p>
+    <w:p>
+      <w:pPr>
+        <w:spacing w:after="240" w:before="240" w:lineRule="auto"/>
+        <w:rPr/>
+      </w:pPr>
+      <w:r>
+        <w:rPr>
+          <w:rtl w:val="0"/>
+        </w:rPr>
+        <w:t xml:space="preserve">Now GitHub is ahead of our local repo</w:t>
+      </w:r>
+    </w:p>
+    <w:p>
+      <w:pPr>
+        <w:spacing w:after="240" w:before="240" w:lineRule="auto"/>
+        <w:rPr/>
+      </w:pPr>
+      <w:r>
+        <w:rPr>
+          <w:rtl w:val="0"/>
+        </w:rPr>
+      </w:r>
+    </w:p>
+    <w:p>
+      <w:pPr>
+        <w:spacing w:after="240" w:before="240" w:lineRule="auto"/>
+        <w:rPr/>
+      </w:pPr>
+      <w:r>
+        <w:rPr>
+          <w:rtl w:val="0"/>
+        </w:rPr>
+        <w:t xml:space="preserve">Now git fetch origin command is being run this downloads the new commits </w:t>
+      </w:r>
+    </w:p>
+    <w:p>
+      <w:pPr>
+        <w:spacing w:after="240" w:before="240" w:lineRule="auto"/>
+        <w:rPr/>
+      </w:pPr>
+      <w:r>
+        <w:rPr>
+          <w:rtl w:val="0"/>
+        </w:rPr>
+        <w:t xml:space="preserve">It just updates the origin/main </w:t>
+      </w:r>
+    </w:p>
+    <w:p>
+      <w:pPr>
+        <w:spacing w:after="240" w:before="240" w:lineRule="auto"/>
+        <w:rPr/>
+      </w:pPr>
+      <w:r>
+        <w:rPr/>
+        <w:drawing>
+          <wp:inline distB="114300" distT="114300" distL="114300" distR="114300">
+            <wp:extent cx="5943600" cy="1511300"/>
+            <wp:effectExtent b="0" l="0" r="0" t="0"/>
+            <wp:docPr id="26" name="image27.png"/>
+            <a:graphic>
+              <a:graphicData uri="http://schemas.openxmlformats.org/drawingml/2006/picture">
+                <pic:pic>
+                  <pic:nvPicPr>
+                    <pic:cNvPr id="0" name="image27.png"/>
+                    <pic:cNvPicPr preferRelativeResize="0"/>
+                  </pic:nvPicPr>
+                  <pic:blipFill>
+                    <a:blip r:embed="rId38"/>
+                    <a:srcRect b="0" l="0" r="0" t="0"/>
+                    <a:stretch>
+                      <a:fillRect/>
+                    </a:stretch>
+                  </pic:blipFill>
+                  <pic:spPr>
+                    <a:xfrm>
+                      <a:off x="0" y="0"/>
+                      <a:ext cx="5943600" cy="1511300"/>
+                    </a:xfrm>
+                    <a:prstGeom prst="rect"/>
+                    <a:ln/>
+                  </pic:spPr>
+                </pic:pic>
+              </a:graphicData>
+            </a:graphic>
+          </wp:inline>
+        </w:drawing>
+      </w:r>
+      <w:r>
+        <w:rPr>
+          <w:rtl w:val="0"/>
+        </w:rPr>
+      </w:r>
+    </w:p>
+    <w:p>
+      <w:pPr>
+        <w:spacing w:after="240" w:before="240" w:lineRule="auto"/>
+        <w:rPr/>
+      </w:pPr>
+      <w:r>
+        <w:rPr>
+          <w:rtl w:val="0"/>
+        </w:rPr>
+      </w:r>
+    </w:p>
+    <w:p>
+      <w:pPr>
+        <w:spacing w:after="240" w:before="240" w:lineRule="auto"/>
+        <w:rPr/>
+      </w:pPr>
+      <w:r>
+        <w:rPr>
+          <w:rtl w:val="0"/>
+        </w:rPr>
+      </w:r>
+    </w:p>
+    <w:p>
+      <w:pPr>
+        <w:spacing w:after="240" w:before="240" w:lineRule="auto"/>
+        <w:rPr/>
+      </w:pPr>
+      <w:r>
+        <w:rPr>
+          <w:rtl w:val="0"/>
+        </w:rPr>
+        <w:t xml:space="preserve">When git status command is running it shows that one commit that github has but our local repo doesnt have</w:t>
+      </w:r>
+    </w:p>
+    <w:p>
+      <w:pPr>
+        <w:spacing w:after="240" w:before="240" w:lineRule="auto"/>
+        <w:rPr/>
+      </w:pPr>
+      <w:r>
+        <w:rPr/>
+        <w:drawing>
+          <wp:inline distB="114300" distT="114300" distL="114300" distR="114300">
+            <wp:extent cx="5943600" cy="1981200"/>
+            <wp:effectExtent b="0" l="0" r="0" t="0"/>
+            <wp:docPr id="19" name="image8.png"/>
+            <a:graphic>
+              <a:graphicData uri="http://schemas.openxmlformats.org/drawingml/2006/picture">
+                <pic:pic>
+                  <pic:nvPicPr>
+                    <pic:cNvPr id="0" name="image8.png"/>
+                    <pic:cNvPicPr preferRelativeResize="0"/>
+                  </pic:nvPicPr>
+                  <pic:blipFill>
+                    <a:blip r:embed="rId39"/>
+                    <a:srcRect b="0" l="0" r="0" t="0"/>
+                    <a:stretch>
+                      <a:fillRect/>
+                    </a:stretch>
+                  </pic:blipFill>
+                  <pic:spPr>
+                    <a:xfrm>
+                      <a:off x="0" y="0"/>
+                      <a:ext cx="5943600" cy="1981200"/>
+                    </a:xfrm>
+                    <a:prstGeom prst="rect"/>
+                    <a:ln/>
+                  </pic:spPr>
+                </pic:pic>
+              </a:graphicData>
+            </a:graphic>
+          </wp:inline>
+        </w:drawing>
+      </w:r>
+      <w:r>
+        <w:rPr>
+          <w:rtl w:val="0"/>
+        </w:rPr>
+      </w:r>
+    </w:p>
+    <w:p>
+      <w:pPr>
+        <w:spacing w:after="240" w:before="240" w:lineRule="auto"/>
+        <w:rPr/>
+      </w:pPr>
+      <w:r>
+        <w:rPr>
+          <w:rtl w:val="0"/>
+        </w:rPr>
+        <w:t xml:space="preserve">git fetch –prune :This branch deletes the branch reference in the local repo which are already been deleted in the remote</w:t>
+      </w:r>
+    </w:p>
+    <w:p>
+      <w:pPr>
+        <w:spacing w:after="240" w:before="240" w:lineRule="auto"/>
+        <w:rPr/>
+      </w:pPr>
+      <w:r>
+        <w:rPr>
+          <w:rtl w:val="0"/>
+        </w:rPr>
+        <w:t xml:space="preserve">To  merge it to our local repo git pull command is used</w:t>
+      </w:r>
+    </w:p>
+    <w:p>
+      <w:pPr>
+        <w:spacing w:after="240" w:before="240" w:lineRule="auto"/>
+        <w:rPr/>
+      </w:pPr>
+      <w:r>
+        <w:rPr>
+          <w:rtl w:val="0"/>
+        </w:rPr>
+        <w:t xml:space="preserve">11)git pull = git fetch + git merge. </w:t>
+      </w:r>
+    </w:p>
+    <w:p>
+      <w:pPr>
+        <w:spacing w:after="240" w:before="240" w:lineRule="auto"/>
+        <w:rPr/>
+      </w:pPr>
+      <w:r>
+        <w:rPr>
+          <w:rtl w:val="0"/>
+        </w:rPr>
+        <w:t xml:space="preserve">This created merge commits</w:t>
+      </w:r>
+    </w:p>
+    <w:p>
+      <w:pPr>
+        <w:spacing w:after="240" w:before="240" w:lineRule="auto"/>
+        <w:rPr/>
+      </w:pPr>
+      <w:r>
+        <w:rPr/>
+        <w:drawing>
+          <wp:inline distB="114300" distT="114300" distL="114300" distR="114300">
+            <wp:extent cx="5695950" cy="1771650"/>
+            <wp:effectExtent b="0" l="0" r="0" t="0"/>
+            <wp:docPr id="2" name="image9.png"/>
+            <a:graphic>
+              <a:graphicData uri="http://schemas.openxmlformats.org/drawingml/2006/picture">
+                <pic:pic>
+                  <pic:nvPicPr>
+                    <pic:cNvPr id="0" name="image9.png"/>
+                    <pic:cNvPicPr preferRelativeResize="0"/>
+                  </pic:nvPicPr>
+                  <pic:blipFill>
+                    <a:blip r:embed="rId40"/>
+                    <a:srcRect b="0" l="0" r="0" t="0"/>
+                    <a:stretch>
+                      <a:fillRect/>
+                    </a:stretch>
+                  </pic:blipFill>
+                  <pic:spPr>
+                    <a:xfrm>
+                      <a:off x="0" y="0"/>
+                      <a:ext cx="5695950" cy="1771650"/>
+                    </a:xfrm>
+                    <a:prstGeom prst="rect"/>
+                    <a:ln/>
+                  </pic:spPr>
+                </pic:pic>
+              </a:graphicData>
+            </a:graphic>
+          </wp:inline>
+        </w:drawing>
+      </w:r>
+      <w:r>
+        <w:rPr>
+          <w:rtl w:val="0"/>
+        </w:rPr>
+      </w:r>
+    </w:p>
+    <w:p>
+      <w:pPr>
+        <w:spacing w:after="240" w:before="240" w:lineRule="auto"/>
+        <w:rPr/>
+      </w:pPr>
+      <w:r>
+        <w:rPr/>
+        <w:drawing>
+          <wp:inline distB="114300" distT="114300" distL="114300" distR="114300">
+            <wp:extent cx="5943600" cy="3136900"/>
+            <wp:effectExtent b="0" l="0" r="0" t="0"/>
+            <wp:docPr id="10" name="image18.png"/>
+            <a:graphic>
+              <a:graphicData uri="http://schemas.openxmlformats.org/drawingml/2006/picture">
+                <pic:pic>
+                  <pic:nvPicPr>
+                    <pic:cNvPr id="0" name="image18.png"/>
+                    <pic:cNvPicPr preferRelativeResize="0"/>
+                  </pic:nvPicPr>
+                  <pic:blipFill>
+                    <a:blip r:embed="rId41"/>
+                    <a:srcRect b="0" l="0" r="0" t="0"/>
+                    <a:stretch>
+                      <a:fillRect/>
+                    </a:stretch>
+                  </pic:blipFill>
+                  <pic:spPr>
+                    <a:xfrm>
+                      <a:off x="0" y="0"/>
+                      <a:ext cx="5943600" cy="3136900"/>
+                    </a:xfrm>
+                    <a:prstGeom prst="rect"/>
+                    <a:ln/>
+                  </pic:spPr>
+                </pic:pic>
+              </a:graphicData>
+            </a:graphic>
+          </wp:inline>
+        </w:drawing>
+      </w:r>
+      <w:r>
+        <w:rPr>
+          <w:rtl w:val="0"/>
+        </w:rPr>
+      </w:r>
+    </w:p>
+    <w:p>
+      <w:pPr>
+        <w:spacing w:after="240" w:before="240" w:lineRule="auto"/>
+        <w:rPr/>
+      </w:pPr>
+      <w:r>
+        <w:rPr>
+          <w:rtl w:val="0"/>
+        </w:rPr>
+      </w:r>
+    </w:p>
+    <w:p>
+      <w:pPr>
+        <w:spacing w:after="240" w:before="240" w:lineRule="auto"/>
+        <w:rPr/>
+      </w:pPr>
+      <w:r>
+        <w:rPr>
+          <w:rtl w:val="0"/>
+        </w:rPr>
+        <w:t xml:space="preserve">That new file in github repo is being saved to our local repo also.</w:t>
+      </w:r>
+    </w:p>
+    <w:p>
+      <w:pPr>
+        <w:spacing w:after="240" w:before="240" w:lineRule="auto"/>
+        <w:rPr/>
+      </w:pPr>
+      <w:r>
+        <w:rPr>
+          <w:rtl w:val="0"/>
+        </w:rPr>
+        <w:t xml:space="preserve">git pull –rebase = fetch+rebase</w:t>
+      </w:r>
+    </w:p>
+    <w:p>
+      <w:pPr>
+        <w:spacing w:after="240" w:before="240" w:lineRule="auto"/>
+        <w:rPr/>
+      </w:pPr>
+      <w:r>
+        <w:rPr>
+          <w:rtl w:val="0"/>
+        </w:rPr>
+        <w:t xml:space="preserve">This means Yours commits get rebuilt on top of latest remote commits:</w:t>
+      </w:r>
+    </w:p>
+    <w:p>
+      <w:pPr>
+        <w:spacing w:after="240" w:before="240" w:lineRule="auto"/>
+        <w:rPr/>
+      </w:pPr>
+      <w:r>
+        <w:rPr>
+          <w:rtl w:val="0"/>
+        </w:rPr>
+        <w:t xml:space="preserve">Changes and commits are happened to both remote and local repo also4</w:t>
+      </w:r>
+    </w:p>
+    <w:p>
+      <w:pPr>
+        <w:spacing w:after="240" w:before="240" w:lineRule="auto"/>
+        <w:rPr/>
+      </w:pPr>
+      <w:r>
+        <w:rPr>
+          <w:rtl w:val="0"/>
+        </w:rPr>
+        <w:tab/>
+        <w:t xml:space="preserve">When that rebase command  runs The following flow happens:</w:t>
+      </w:r>
+    </w:p>
+    <w:p>
+      <w:pPr>
+        <w:numPr>
+          <w:ilvl w:val="0"/>
+          <w:numId w:val="1"/>
+        </w:numPr>
+        <w:spacing w:after="0" w:afterAutospacing="0" w:before="240" w:lineRule="auto"/>
+        <w:ind w:left="1440" w:hanging="360"/>
+        <w:rPr>
+          <w:u w:val="none"/>
+        </w:rPr>
+      </w:pPr>
+      <w:r>
+        <w:rPr>
+          <w:rtl w:val="0"/>
+        </w:rPr>
+        <w:t xml:space="preserve">Git downloads GitHub changes</w:t>
+      </w:r>
+    </w:p>
+    <w:p>
+      <w:pPr>
+        <w:numPr>
+          <w:ilvl w:val="0"/>
+          <w:numId w:val="1"/>
+        </w:numPr>
+        <w:spacing w:after="0" w:afterAutospacing="0" w:before="0" w:beforeAutospacing="0" w:lineRule="auto"/>
+        <w:ind w:left="1440" w:hanging="360"/>
+        <w:rPr>
+          <w:u w:val="none"/>
+        </w:rPr>
+      </w:pPr>
+      <w:r>
+        <w:rPr>
+          <w:rtl w:val="0"/>
+        </w:rPr>
+        <w:t xml:space="preserve">Git temporarily removes your commit</w:t>
+      </w:r>
+    </w:p>
+    <w:p>
+      <w:pPr>
+        <w:numPr>
+          <w:ilvl w:val="0"/>
+          <w:numId w:val="1"/>
+        </w:numPr>
+        <w:spacing w:after="0" w:afterAutospacing="0" w:before="0" w:beforeAutospacing="0" w:lineRule="auto"/>
+        <w:ind w:left="1440" w:hanging="360"/>
+        <w:rPr>
+          <w:u w:val="none"/>
+        </w:rPr>
+      </w:pPr>
+      <w:r>
+        <w:rPr>
+          <w:rtl w:val="0"/>
+        </w:rPr>
+        <w:t xml:space="preserve">Git applies GitHub's commit</w:t>
+      </w:r>
+    </w:p>
+    <w:p>
+      <w:pPr>
+        <w:numPr>
+          <w:ilvl w:val="0"/>
+          <w:numId w:val="1"/>
+        </w:numPr>
+        <w:spacing w:after="240" w:before="0" w:beforeAutospacing="0" w:lineRule="auto"/>
+        <w:ind w:left="1440" w:hanging="360"/>
+        <w:rPr>
+          <w:u w:val="none"/>
+        </w:rPr>
+      </w:pPr>
+      <w:r>
+        <w:rPr>
+          <w:rtl w:val="0"/>
+        </w:rPr>
+        <w:t xml:space="preserve">Git re-applies your commit on top</w:t>
+      </w:r>
+    </w:p>
+    <w:p>
+      <w:pPr>
+        <w:spacing w:after="240" w:before="240" w:lineRule="auto"/>
+        <w:rPr/>
+      </w:pPr>
+      <w:r>
+        <w:rPr>
+          <w:rtl w:val="0"/>
+        </w:rPr>
+        <w:t xml:space="preserve">It does not merge commit</w:t>
+      </w:r>
+    </w:p>
+    <w:p>
+      <w:pPr>
+        <w:spacing w:after="240" w:before="240" w:lineRule="auto"/>
+        <w:rPr/>
+      </w:pPr>
+      <w:r>
+        <w:rPr>
+          <w:rtl w:val="0"/>
+        </w:rPr>
+        <w:t xml:space="preserve">10)git push</w:t>
+      </w:r>
+    </w:p>
+    <w:p>
+      <w:pPr>
+        <w:spacing w:after="240" w:before="240" w:lineRule="auto"/>
+        <w:rPr/>
+      </w:pPr>
+      <w:r>
+        <w:rPr>
+          <w:rtl w:val="0"/>
+        </w:rPr>
+        <w:tab/>
+        <w:t xml:space="preserve">This command pushes the missing  commits(changes to the remote server - Github</w:t>
+      </w:r>
+    </w:p>
+    <w:p>
+      <w:pPr>
+        <w:spacing w:after="240" w:before="240" w:lineRule="auto"/>
+        <w:rPr/>
+      </w:pPr>
+      <w:r>
+        <w:rPr>
+          <w:rtl w:val="0"/>
+        </w:rPr>
+        <w:tab/>
+        <w:t xml:space="preserve">git push origin main:Uploads my local main branch commit to the remote repo called origin</w:t>
+      </w:r>
+    </w:p>
+    <w:p>
+      <w:pPr>
+        <w:spacing w:after="240" w:before="240" w:lineRule="auto"/>
+        <w:rPr/>
+      </w:pPr>
+      <w:r>
+        <w:rPr>
+          <w:rtl w:val="0"/>
+        </w:rPr>
+      </w:r>
+    </w:p>
+    <w:p>
+      <w:pPr>
+        <w:spacing w:after="240" w:before="240" w:lineRule="auto"/>
+        <w:rPr/>
+      </w:pPr>
+      <w:r>
+        <w:rPr>
+          <w:rtl w:val="0"/>
+        </w:rPr>
+        <w:t xml:space="preserve">Other Commands</w:t>
+      </w:r>
+    </w:p>
+    <w:p>
+      <w:pPr>
+        <w:spacing w:after="240" w:before="240" w:lineRule="auto"/>
+        <w:rPr/>
+      </w:pPr>
+      <w:r>
+        <w:rPr>
+          <w:rtl w:val="0"/>
+        </w:rPr>
+      </w:r>
+    </w:p>
+    <w:p>
+      <w:pPr>
+        <w:spacing w:after="240" w:before="240" w:lineRule="auto"/>
+        <w:rPr/>
+      </w:pPr>
+      <w:r>
+        <w:rPr>
+          <w:rtl w:val="0"/>
+        </w:rPr>
+        <w:t xml:space="preserve">11) git mv &lt;old&gt; &lt;new&gt;</w:t>
+      </w:r>
+    </w:p>
+    <w:p>
+      <w:pPr>
+        <w:spacing w:after="240" w:before="240" w:lineRule="auto"/>
+        <w:rPr/>
+      </w:pPr>
+      <w:r>
+        <w:rPr>
+          <w:rtl w:val="0"/>
+        </w:rPr>
+        <w:t xml:space="preserve">12) git rm &lt;file&gt;:Delete that file</w:t>
+      </w:r>
+    </w:p>
+    <w:p>
+      <w:pPr>
+        <w:spacing w:after="240" w:before="240" w:lineRule="auto"/>
+        <w:rPr/>
+      </w:pPr>
+      <w:r>
+        <w:rPr>
+          <w:rtl w:val="0"/>
+        </w:rPr>
+        <w:t xml:space="preserve">13) git reset&lt;file&gt;:Unstage one file</w:t>
+      </w:r>
+    </w:p>
+    <w:p>
+      <w:pPr>
+        <w:spacing w:after="240" w:before="240" w:lineRule="auto"/>
+        <w:rPr/>
+      </w:pPr>
+      <w:r>
+        <w:rPr>
+          <w:rtl w:val="0"/>
+        </w:rPr>
+        <w:t xml:space="preserve">14) git reset : Unstage everything</w:t>
+      </w:r>
+    </w:p>
+    <w:p>
+      <w:pPr>
+        <w:spacing w:after="240" w:before="240" w:lineRule="auto"/>
+        <w:rPr/>
+      </w:pPr>
+      <w:r>
+        <w:rPr>
+          <w:rtl w:val="0"/>
+        </w:rPr>
+        <w:t xml:space="preserve">15)git commit  -am ‘message’ : Commit all unstaged changes</w:t>
+      </w:r>
+    </w:p>
+    <w:p>
+      <w:pPr>
+        <w:numPr>
+          <w:ilvl w:val="0"/>
+          <w:numId w:val="2"/>
+        </w:numPr>
+        <w:spacing w:after="0" w:afterAutospacing="0" w:before="240" w:lineRule="auto"/>
+        <w:ind w:left="720" w:hanging="360"/>
+        <w:rPr>
+          <w:u w:val="none"/>
+        </w:rPr>
+      </w:pPr>
+      <w:r>
+        <w:rPr>
+          <w:rtl w:val="0"/>
+        </w:rPr>
+        <w:t xml:space="preserve">git add &lt;all tracked files&gt;</w:t>
+      </w:r>
+    </w:p>
+    <w:p>
+      <w:pPr>
+        <w:numPr>
+          <w:ilvl w:val="0"/>
+          <w:numId w:val="2"/>
+        </w:numPr>
+        <w:spacing w:after="240" w:before="0" w:beforeAutospacing="0" w:lineRule="auto"/>
+        <w:ind w:left="720" w:hanging="360"/>
+        <w:rPr>
+          <w:u w:val="none"/>
+        </w:rPr>
+      </w:pPr>
+      <w:r>
+        <w:rPr>
+          <w:rtl w:val="0"/>
+        </w:rPr>
+        <w:t xml:space="preserve">git commit -m "message"</w:t>
+      </w:r>
+    </w:p>
+    <w:p>
+      <w:pPr>
+        <w:spacing w:after="240" w:before="240" w:lineRule="auto"/>
+        <w:rPr/>
+      </w:pPr>
+      <w:r>
+        <w:rPr>
+          <w:rtl w:val="0"/>
+        </w:rPr>
+        <w:t xml:space="preserve">Discarding changes:</w:t>
+      </w:r>
+    </w:p>
+    <w:p>
+      <w:pPr>
+        <w:spacing w:after="240" w:before="240" w:lineRule="auto"/>
+        <w:rPr/>
+      </w:pPr>
+      <w:r>
+        <w:rPr>
+          <w:rtl w:val="0"/>
+        </w:rPr>
+        <w:t xml:space="preserve">16)git restore &lt;file&gt; only unstaged</w:t>
+      </w:r>
+    </w:p>
+    <w:p>
+      <w:pPr>
+        <w:spacing w:after="240" w:before="240" w:lineRule="auto"/>
+        <w:rPr/>
+      </w:pPr>
+      <w:r>
+        <w:rPr>
+          <w:rtl w:val="0"/>
+        </w:rPr>
+        <w:t xml:space="preserve">17)git restore --staged --worktree &lt;file&gt; : both unstaged and staged</w:t>
+      </w:r>
+    </w:p>
+    <w:p>
+      <w:pPr>
+        <w:spacing w:after="240" w:before="240" w:lineRule="auto"/>
+        <w:rPr/>
+      </w:pPr>
+      <w:r>
+        <w:rPr>
+          <w:rtl w:val="0"/>
+        </w:rPr>
+        <w:t xml:space="preserve">18)git clean - Delete untracked files</w:t>
+      </w:r>
+    </w:p>
+    <w:p>
+      <w:pPr>
+        <w:spacing w:after="240" w:before="240" w:lineRule="auto"/>
+        <w:rPr/>
+      </w:pPr>
+      <w:r>
+        <w:rPr>
+          <w:rtl w:val="0"/>
+        </w:rPr>
+      </w:r>
+    </w:p>
+    <w:p>
+      <w:pPr>
+        <w:spacing w:after="240" w:before="240" w:lineRule="auto"/>
+        <w:rPr/>
+      </w:pPr>
+      <w:r>
+        <w:rPr>
+          <w:rtl w:val="0"/>
+        </w:rPr>
+      </w:r>
+    </w:p>
+    <w:p>
+      <w:pPr>
+        <w:spacing w:after="240" w:before="240" w:lineRule="auto"/>
+        <w:rPr/>
+      </w:pPr>
+      <w:r>
+        <w:rPr>
+          <w:rtl w:val="0"/>
+        </w:rPr>
+      </w:r>
+    </w:p>
+    <w:p>
+      <w:pPr>
+        <w:spacing w:after="240" w:before="240" w:lineRule="auto"/>
+        <w:rPr/>
+      </w:pPr>
+      <w:r>
+        <w:rPr>
+          <w:rtl w:val="0"/>
+        </w:rPr>
+      </w:r>
+    </w:p>
+    <w:p>
+      <w:pPr>
+        <w:spacing w:after="240" w:before="240" w:lineRule="auto"/>
+        <w:rPr/>
+      </w:pPr>
+      <w:r>
+        <w:rPr>
+          <w:rtl w:val="0"/>
+        </w:rPr>
+      </w:r>
+    </w:p>
+    <w:p>
+      <w:pPr>
+        <w:rPr/>
+      </w:pPr>
+      <w:r>
+        <w:rPr>
+          <w:rtl w:val="0"/>
+        </w:rPr>
+      </w:r>
+    </w:p>
+    <w:p>
+      <w:pPr>
+        <w:rPr/>
+      </w:pPr>
+      <w:r>
+        <w:rPr>
+          <w:rtl w:val="0"/>
+        </w:rPr>
+        <w:tab/>
+      </w:r>
+    </w:p>
+    <w:p>
+      <w:pPr>
+        <w:rPr/>
+      </w:pPr>
+      <w:r>
+        <w:rPr>
+          <w:rtl w:val="0"/>
+        </w:rPr>
+        <w:tab/>
+      </w:r>
+    </w:p>
+    <w:p>
+      <w:pPr>
+        <w:rPr/>
+      </w:pPr>
+      <w:r>
+        <w:rPr>
+          <w:rtl w:val="0"/>
+        </w:rPr>
+      </w:r>
+    </w:p>
+    <w:p>
+      <w:pPr>
+        <w:rPr/>
+      </w:pPr>
+      <w:r>
+        <w:rPr>
+          <w:rtl w:val="0"/>
+        </w:rPr>
       </w:r>
     </w:p>
     <w:p>
@@ -2820,7 +4786,234 @@
 </file>
 
 <file path=word/numbering.xml><?xml version="1.0" encoding="utf-8"?>
-<w:numbering xmlns:mc="http://schemas.openxmlformats.org/markup-compatibility/2006" xmlns:o="urn:schemas-microsoft-com:office:office" xmlns:r="http://schemas.openxmlformats.org/officeDocument/2006/relationships" xmlns:m="http://schemas.openxmlformats.org/officeDocument/2006/math" xmlns:v="urn:schemas-microsoft-com:vml" xmlns:wp="http://schemas.openxmlformats.org/drawingml/2006/wordprocessingDrawing" xmlns:w10="urn:schemas-microsoft-com:office:word" xmlns:w="http://schemas.openxmlformats.org/wordprocessingml/2006/main" xmlns:wne="http://schemas.microsoft.com/office/word/2006/wordml" xmlns:sl="http://schemas.openxmlformats.org/schemaLibrary/2006/main" xmlns:a="http://schemas.openxmlformats.org/drawingml/2006/main" xmlns:pic="http://schemas.openxmlformats.org/drawingml/2006/picture" xmlns:c="http://schemas.openxmlformats.org/drawingml/2006/chart" xmlns:lc="http://schemas.openxmlformats.org/drawingml/2006/lockedCanvas" xmlns:dgm="http://schemas.openxmlformats.org/drawingml/2006/diagram" xmlns:wps="http://schemas.microsoft.com/office/word/2010/wordprocessingShape" xmlns:wpg="http://schemas.microsoft.com/office/word/2010/wordprocessingGroup" xmlns:w14="http://schemas.microsoft.com/office/word/2010/wordml" xmlns:w15="http://schemas.microsoft.com/office/word/2012/wordml" xmlns:w16="http://schemas.microsoft.com/office/word/2018/wordml" xmlns:w16cex="http://schemas.microsoft.com/office/word/2018/wordml/cex" xmlns:w16cid="http://schemas.microsoft.com/office/word/2016/wordml/cid" xmlns="http://schemas.microsoft.com/office/tasks/2019/documenttasks" xmlns:cr="http://schemas.microsoft.com/office/comments/2020/reactions"/>
+<w:numbering xmlns:mc="http://schemas.openxmlformats.org/markup-compatibility/2006" xmlns:o="urn:schemas-microsoft-com:office:office" xmlns:r="http://schemas.openxmlformats.org/officeDocument/2006/relationships" xmlns:m="http://schemas.openxmlformats.org/officeDocument/2006/math" xmlns:v="urn:schemas-microsoft-com:vml" xmlns:wp="http://schemas.openxmlformats.org/drawingml/2006/wordprocessingDrawing" xmlns:w10="urn:schemas-microsoft-com:office:word" xmlns:w="http://schemas.openxmlformats.org/wordprocessingml/2006/main" xmlns:wne="http://schemas.microsoft.com/office/word/2006/wordml" xmlns:sl="http://schemas.openxmlformats.org/schemaLibrary/2006/main" xmlns:a="http://schemas.openxmlformats.org/drawingml/2006/main" xmlns:pic="http://schemas.openxmlformats.org/drawingml/2006/picture" xmlns:c="http://schemas.openxmlformats.org/drawingml/2006/chart" xmlns:lc="http://schemas.openxmlformats.org/drawingml/2006/lockedCanvas" xmlns:dgm="http://schemas.openxmlformats.org/drawingml/2006/diagram" xmlns:wps="http://schemas.microsoft.com/office/word/2010/wordprocessingShape" xmlns:wpg="http://schemas.microsoft.com/office/word/2010/wordprocessingGroup" xmlns:w14="http://schemas.microsoft.com/office/word/2010/wordml" xmlns:w15="http://schemas.microsoft.com/office/word/2012/wordml" xmlns:w16="http://schemas.microsoft.com/office/word/2018/wordml" xmlns:w16cex="http://schemas.microsoft.com/office/word/2018/wordml/cex" xmlns:w16cid="http://schemas.microsoft.com/office/word/2016/wordml/cid" xmlns="http://schemas.microsoft.com/office/tasks/2019/documenttasks" xmlns:cr="http://schemas.microsoft.com/office/comments/2020/reactions">
+  <w:abstractNum w:abstractNumId="1">
+    <w:lvl w:ilvl="0">
+      <w:start w:val="1"/>
+      <w:numFmt w:val="bullet"/>
+      <w:lvlText w:val="●"/>
+      <w:lvlJc w:val="left"/>
+      <w:pPr>
+        <w:ind w:left="1440" w:hanging="360"/>
+      </w:pPr>
+      <w:rPr>
+        <w:u w:val="none"/>
+      </w:rPr>
+    </w:lvl>
+    <w:lvl w:ilvl="1">
+      <w:start w:val="1"/>
+      <w:numFmt w:val="bullet"/>
+      <w:lvlText w:val="○"/>
+      <w:lvlJc w:val="left"/>
+      <w:pPr>
+        <w:ind w:left="2160" w:hanging="360"/>
+      </w:pPr>
+      <w:rPr>
+        <w:u w:val="none"/>
+      </w:rPr>
+    </w:lvl>
+    <w:lvl w:ilvl="2">
+      <w:start w:val="1"/>
+      <w:numFmt w:val="bullet"/>
+      <w:lvlText w:val="■"/>
+      <w:lvlJc w:val="left"/>
+      <w:pPr>
+        <w:ind w:left="2880" w:hanging="360"/>
+      </w:pPr>
+      <w:rPr>
+        <w:u w:val="none"/>
+      </w:rPr>
+    </w:lvl>
+    <w:lvl w:ilvl="3">
+      <w:start w:val="1"/>
+      <w:numFmt w:val="bullet"/>
+      <w:lvlText w:val="●"/>
+      <w:lvlJc w:val="left"/>
+      <w:pPr>
+        <w:ind w:left="3600" w:hanging="360"/>
+      </w:pPr>
+      <w:rPr>
+        <w:u w:val="none"/>
+      </w:rPr>
+    </w:lvl>
+    <w:lvl w:ilvl="4">
+      <w:start w:val="1"/>
+      <w:numFmt w:val="bullet"/>
+      <w:lvlText w:val="○"/>
+      <w:lvlJc w:val="left"/>
+      <w:pPr>
+        <w:ind w:left="4320" w:hanging="360"/>
+      </w:pPr>
+      <w:rPr>
+        <w:u w:val="none"/>
+      </w:rPr>
+    </w:lvl>
+    <w:lvl w:ilvl="5">
+      <w:start w:val="1"/>
+      <w:numFmt w:val="bullet"/>
+      <w:lvlText w:val="■"/>
+      <w:lvlJc w:val="left"/>
+      <w:pPr>
+        <w:ind w:left="5040" w:hanging="360"/>
+      </w:pPr>
+      <w:rPr>
+        <w:u w:val="none"/>
+      </w:rPr>
+    </w:lvl>
+    <w:lvl w:ilvl="6">
+      <w:start w:val="1"/>
+      <w:numFmt w:val="bullet"/>
+      <w:lvlText w:val="●"/>
+      <w:lvlJc w:val="left"/>
+      <w:pPr>
+        <w:ind w:left="5760" w:hanging="360"/>
+      </w:pPr>
+      <w:rPr>
+        <w:u w:val="none"/>
+      </w:rPr>
+    </w:lvl>
+    <w:lvl w:ilvl="7">
+      <w:start w:val="1"/>
+      <w:numFmt w:val="bullet"/>
+      <w:lvlText w:val="○"/>
+      <w:lvlJc w:val="left"/>
+      <w:pPr>
+        <w:ind w:left="6480" w:hanging="360"/>
+      </w:pPr>
+      <w:rPr>
+        <w:u w:val="none"/>
+      </w:rPr>
+    </w:lvl>
+    <w:lvl w:ilvl="8">
+      <w:start w:val="1"/>
+      <w:numFmt w:val="bullet"/>
+      <w:lvlText w:val="■"/>
+      <w:lvlJc w:val="left"/>
+      <w:pPr>
+        <w:ind w:left="7200" w:hanging="360"/>
+      </w:pPr>
+      <w:rPr>
+        <w:u w:val="none"/>
+      </w:rPr>
+    </w:lvl>
+  </w:abstractNum>
+  <w:abstractNum w:abstractNumId="2">
+    <w:lvl w:ilvl="0">
+      <w:start w:val="1"/>
+      <w:numFmt w:val="bullet"/>
+      <w:lvlText w:val="●"/>
+      <w:lvlJc w:val="left"/>
+      <w:pPr>
+        <w:ind w:left="720" w:hanging="360"/>
+      </w:pPr>
+      <w:rPr>
+        <w:u w:val="none"/>
+      </w:rPr>
+    </w:lvl>
+    <w:lvl w:ilvl="1">
+      <w:start w:val="1"/>
+      <w:numFmt w:val="bullet"/>
+      <w:lvlText w:val="○"/>
+      <w:lvlJc w:val="left"/>
+      <w:pPr>
+        <w:ind w:left="1440" w:hanging="360"/>
+      </w:pPr>
+      <w:rPr>
+        <w:u w:val="none"/>
+      </w:rPr>
+    </w:lvl>
+    <w:lvl w:ilvl="2">
+      <w:start w:val="1"/>
+      <w:numFmt w:val="bullet"/>
+      <w:lvlText w:val="■"/>
+      <w:lvlJc w:val="left"/>
+      <w:pPr>
+        <w:ind w:left="2160" w:hanging="360"/>
+      </w:pPr>
+      <w:rPr>
+        <w:u w:val="none"/>
+      </w:rPr>
+    </w:lvl>
+    <w:lvl w:ilvl="3">
+      <w:start w:val="1"/>
+      <w:numFmt w:val="bullet"/>
+      <w:lvlText w:val="●"/>
+      <w:lvlJc w:val="left"/>
+      <w:pPr>
+        <w:ind w:left="2880" w:hanging="360"/>
+      </w:pPr>
+      <w:rPr>
+        <w:u w:val="none"/>
+      </w:rPr>
+    </w:lvl>
+    <w:lvl w:ilvl="4">
+      <w:start w:val="1"/>
+      <w:numFmt w:val="bullet"/>
+      <w:lvlText w:val="○"/>
+      <w:lvlJc w:val="left"/>
+      <w:pPr>
+        <w:ind w:left="3600" w:hanging="360"/>
+      </w:pPr>
+      <w:rPr>
+        <w:u w:val="none"/>
+      </w:rPr>
+    </w:lvl>
+    <w:lvl w:ilvl="5">
+      <w:start w:val="1"/>
+      <w:numFmt w:val="bullet"/>
+      <w:lvlText w:val="■"/>
+      <w:lvlJc w:val="left"/>
+      <w:pPr>
+        <w:ind w:left="4320" w:hanging="360"/>
+      </w:pPr>
+      <w:rPr>
+        <w:u w:val="none"/>
+      </w:rPr>
+    </w:lvl>
+    <w:lvl w:ilvl="6">
+      <w:start w:val="1"/>
+      <w:numFmt w:val="bullet"/>
+      <w:lvlText w:val="●"/>
+      <w:lvlJc w:val="left"/>
+      <w:pPr>
+        <w:ind w:left="5040" w:hanging="360"/>
+      </w:pPr>
+      <w:rPr>
+        <w:u w:val="none"/>
+      </w:rPr>
+    </w:lvl>
+    <w:lvl w:ilvl="7">
+      <w:start w:val="1"/>
+      <w:numFmt w:val="bullet"/>
+      <w:lvlText w:val="○"/>
+      <w:lvlJc w:val="left"/>
+      <w:pPr>
+        <w:ind w:left="5760" w:hanging="360"/>
+      </w:pPr>
+      <w:rPr>
+        <w:u w:val="none"/>
+      </w:rPr>
+    </w:lvl>
+    <w:lvl w:ilvl="8">
+      <w:start w:val="1"/>
+      <w:numFmt w:val="bullet"/>
+      <w:lvlText w:val="■"/>
+      <w:lvlJc w:val="left"/>
+      <w:pPr>
+        <w:ind w:left="6480" w:hanging="360"/>
+      </w:pPr>
+      <w:rPr>
+        <w:u w:val="none"/>
+      </w:rPr>
+    </w:lvl>
+  </w:abstractNum>
+  <w:num w:numId="1">
+    <w:abstractNumId w:val="1"/>
+  </w:num>
+  <w:num w:numId="2">
+    <w:abstractNumId w:val="2"/>
+  </w:num>
+</w:numbering>
 </file>
 
 <file path=word/styles.xml><?xml version="1.0" encoding="utf-8"?>

</xml_diff>